<commit_message>
new tags in template
</commit_message>
<xml_diff>
--- a/app/templates/template.docx
+++ b/app/templates/template.docx
@@ -2510,33 +2510,11 @@
         <w:pStyle w:val="Normal.0"/>
         <w:ind w:left="72" w:hanging="72"/>
         <w:jc w:val="both"/>
-        <w:rPr>
-          <w:b w:val="1"/>
-          <w:bCs w:val="1"/>
-          <w:outline w:val="0"/>
-          <w:color w:val="000000"/>
-          <w:u w:color="000000"/>
-          <w14:textFill>
-            <w14:solidFill>
-              <w14:srgbClr w14:val="000000"/>
-            </w14:solidFill>
-          </w14:textFill>
-        </w:rPr>
-      </w:pPr>
-      <w:r>
-        <w:rPr>
-          <w:b w:val="1"/>
-          <w:bCs w:val="1"/>
-          <w:outline w:val="0"/>
-          <w:color w:val="000000"/>
-          <w:u w:color="000000"/>
-          <w:rtl w:val="0"/>
-          <w:lang w:val="it-IT"/>
-          <w14:textFill>
-            <w14:solidFill>
-              <w14:srgbClr w14:val="000000"/>
-            </w14:solidFill>
-          </w14:textFill>
+      </w:pPr>
+      <w:r>
+        <w:rPr>
+          <w:rtl w:val="0"/>
+          <w:lang w:val="it-IT"/>
         </w:rPr>
         <w:t>Allegati</w:t>
       </w:r>
@@ -2546,18 +2524,6 @@
         <w:pStyle w:val="Normal.0"/>
         <w:ind w:left="72" w:hanging="72"/>
         <w:jc w:val="both"/>
-        <w:rPr>
-          <w:b w:val="1"/>
-          <w:bCs w:val="1"/>
-          <w:outline w:val="0"/>
-          <w:color w:val="000000"/>
-          <w:u w:color="000000"/>
-          <w14:textFill>
-            <w14:solidFill>
-              <w14:srgbClr w14:val="000000"/>
-            </w14:solidFill>
-          </w14:textFill>
-        </w:rPr>
       </w:pPr>
     </w:p>
     <w:p>
@@ -2566,35 +2532,32 @@
         <w:spacing w:before="0" w:after="120" w:line="240" w:lineRule="auto"/>
         <w:jc w:val="both"/>
         <w:rPr>
-          <w:rFonts w:ascii="Cambria" w:cs="Cambria" w:hAnsi="Cambria" w:eastAsia="Cambria"/>
-        </w:rPr>
-      </w:pPr>
+          <w:rFonts w:ascii="Times New Roman" w:cs="Times New Roman" w:hAnsi="Times New Roman" w:eastAsia="Times New Roman"/>
+        </w:rPr>
+      </w:pPr>
+      <w:r>
+        <w:rPr>
+          <w:rFonts w:ascii="Times New Roman" w:hAnsi="Times New Roman"/>
+          <w:rtl w:val="0"/>
+          <w:lang w:val="it-IT"/>
+        </w:rPr>
+        <w:t xml:space="preserve">   {% for a in ALLEGATI %}</w:t>
+      </w:r>
       <w:r>
         <w:rPr>
           <w:rFonts w:ascii="Times New Roman" w:hAnsi="Times New Roman" w:hint="default"/>
-          <w:b w:val="1"/>
-          <w:bCs w:val="1"/>
-          <w:outline w:val="0"/>
-          <w:color w:val="000000"/>
-          <w:u w:color="000000"/>
-          <w:rtl w:val="0"/>
-          <w:lang w:val="it-IT"/>
-          <w14:textFill>
-            <w14:solidFill>
-              <w14:srgbClr w14:val="000000"/>
-            </w14:solidFill>
-          </w14:textFill>
+          <w:rtl w:val="0"/>
+          <w:lang w:val="it-IT"/>
         </w:rPr>
         <w:t xml:space="preserve">– </w:t>
       </w:r>
       <w:r>
         <w:rPr>
-          <w:rFonts w:ascii="Cambria" w:hAnsi="Cambria"/>
-          <w:u w:color="000000"/>
-          <w:rtl w:val="0"/>
-          <w:lang w:val="it-IT"/>
-        </w:rPr>
-        <w:t>{{ALLEGATI}}</w:t>
+          <w:rFonts w:ascii="Times New Roman" w:hAnsi="Times New Roman"/>
+          <w:rtl w:val="0"/>
+          <w:lang w:val="it-IT"/>
+        </w:rPr>
+        <w:t>{{ a }}{% if not loop.last %}</w:t>
       </w:r>
     </w:p>
     <w:p>
@@ -2606,6 +2569,14 @@
           <w:rFonts w:ascii="Cambria" w:cs="Cambria" w:hAnsi="Cambria" w:eastAsia="Cambria"/>
         </w:rPr>
       </w:pPr>
+      <w:r>
+        <w:rPr>
+          <w:rFonts w:ascii="Times New Roman" w:hAnsi="Times New Roman"/>
+          <w:rtl w:val="0"/>
+          <w:lang w:val="it-IT"/>
+        </w:rPr>
+        <w:t xml:space="preserve">   {% endif %}{% endfor %}</w:t>
+      </w:r>
     </w:p>
     <w:p>
       <w:pPr>
@@ -2613,15 +2584,17 @@
         <w:spacing w:before="0" w:after="120" w:line="240" w:lineRule="auto"/>
         <w:jc w:val="both"/>
         <w:rPr>
+          <w:rFonts w:ascii="Cambria" w:cs="Cambria" w:hAnsi="Cambria" w:eastAsia="Cambria"/>
+        </w:rPr>
+      </w:pPr>
+    </w:p>
+    <w:p>
+      <w:pPr>
+        <w:pStyle w:val="Default"/>
+        <w:spacing w:before="0" w:after="120" w:line="240" w:lineRule="auto"/>
+        <w:jc w:val="both"/>
+        <w:rPr>
           <w:rFonts w:ascii="Times New Roman" w:cs="Times New Roman" w:hAnsi="Times New Roman" w:eastAsia="Times New Roman"/>
-          <w:outline w:val="0"/>
-          <w:color w:val="000000"/>
-          <w:u w:color="000000"/>
-          <w14:textFill>
-            <w14:solidFill>
-              <w14:srgbClr w14:val="000000"/>
-            </w14:solidFill>
-          </w14:textFill>
         </w:rPr>
       </w:pPr>
     </w:p>
@@ -2637,16 +2610,8 @@
           <w:rFonts w:ascii="Times New Roman" w:hAnsi="Times New Roman"/>
           <w:i w:val="1"/>
           <w:iCs w:val="1"/>
-          <w:outline w:val="0"/>
-          <w:color w:val="000000"/>
-          <w:u w:color="000000"/>
-          <w:rtl w:val="0"/>
-          <w:lang w:val="it-IT"/>
-          <w14:textFill>
-            <w14:solidFill>
-              <w14:srgbClr w14:val="000000"/>
-            </w14:solidFill>
-          </w14:textFill>
+          <w:rtl w:val="0"/>
+          <w:lang w:val="it-IT"/>
         </w:rPr>
         <w:t xml:space="preserve">Il presente certificato di perizia viene emesso senza pregiudizio alcuno dei diritti dei nostri mandanti. Gli scriventi si riservano il diritto di ampliare e/o modificare il presente preliminare qualora nuove e/o diverse informazioni si rendessero disponibili. </w:t>
       </w:r>

</xml_diff>

<commit_message>
new docbuilder without docxplt
</commit_message>
<xml_diff>
--- a/app/templates/template.docx
+++ b/app/templates/template.docx
@@ -872,7 +872,7 @@
       <w:tblPr>
         <w:tblW w:w="9632" w:type="dxa"/>
         <w:jc w:val="left"/>
-        <w:tblInd w:w="540" w:type="dxa"/>
+        <w:tblInd w:w="648" w:type="dxa"/>
         <w:tblBorders>
           <w:top w:val="single" w:color="ffffff" w:sz="8" w:space="0" w:shadow="0" w:frame="0"/>
           <w:left w:val="single" w:color="ffffff" w:sz="8" w:space="0" w:shadow="0" w:frame="0"/>
@@ -894,7 +894,7 @@
           <w:shd w:val="clear" w:color="auto" w:fill="ced7e7"/>
         </w:tblPrEx>
         <w:trPr>
-          <w:trHeight w:val="640" w:hRule="atLeast"/>
+          <w:trHeight w:val="650" w:hRule="atLeast"/>
         </w:trPr>
         <w:tc>
           <w:tcPr>
@@ -1058,7 +1058,7 @@
           <w:shd w:val="clear" w:color="auto" w:fill="ced7e7"/>
         </w:tblPrEx>
         <w:trPr>
-          <w:trHeight w:val="940" w:hRule="atLeast"/>
+          <w:trHeight w:val="950" w:hRule="atLeast"/>
         </w:trPr>
         <w:tc>
           <w:tcPr>
@@ -1230,7 +1230,7 @@
           <w:shd w:val="clear" w:color="auto" w:fill="ced7e7"/>
         </w:tblPrEx>
         <w:trPr>
-          <w:trHeight w:val="940" w:hRule="atLeast"/>
+          <w:trHeight w:val="950" w:hRule="atLeast"/>
         </w:trPr>
         <w:tc>
           <w:tcPr>
@@ -1397,7 +1397,7 @@
           <w:shd w:val="clear" w:color="auto" w:fill="ced7e7"/>
         </w:tblPrEx>
         <w:trPr>
-          <w:trHeight w:val="1540" w:hRule="atLeast"/>
+          <w:trHeight w:val="1550" w:hRule="atLeast"/>
         </w:trPr>
         <w:tc>
           <w:tcPr>
@@ -1608,7 +1608,7 @@
           <w:shd w:val="clear" w:color="auto" w:fill="ced7e7"/>
         </w:tblPrEx>
         <w:trPr>
-          <w:trHeight w:val="640" w:hRule="atLeast"/>
+          <w:trHeight w:val="650" w:hRule="atLeast"/>
         </w:trPr>
         <w:tc>
           <w:tcPr>
@@ -1769,7 +1769,7 @@
           <w:shd w:val="clear" w:color="auto" w:fill="ced7e7"/>
         </w:tblPrEx>
         <w:trPr>
-          <w:trHeight w:val="640" w:hRule="atLeast"/>
+          <w:trHeight w:val="650" w:hRule="atLeast"/>
         </w:trPr>
         <w:tc>
           <w:tcPr>
@@ -1930,7 +1930,7 @@
           <w:shd w:val="clear" w:color="auto" w:fill="ced7e7"/>
         </w:tblPrEx>
         <w:trPr>
-          <w:trHeight w:val="640" w:hRule="atLeast"/>
+          <w:trHeight w:val="650" w:hRule="atLeast"/>
         </w:trPr>
         <w:tc>
           <w:tcPr>
@@ -2091,7 +2091,7 @@
           <w:shd w:val="clear" w:color="auto" w:fill="ced7e7"/>
         </w:tblPrEx>
         <w:trPr>
-          <w:trHeight w:val="940" w:hRule="atLeast"/>
+          <w:trHeight w:val="950" w:hRule="atLeast"/>
         </w:trPr>
         <w:tc>
           <w:tcPr>
@@ -2272,6 +2272,13 @@
       <w:pPr>
         <w:pStyle w:val="Normal.0"/>
         <w:widowControl w:val="0"/>
+        <w:ind w:left="540" w:hanging="540"/>
+      </w:pPr>
+    </w:p>
+    <w:p>
+      <w:pPr>
+        <w:pStyle w:val="Normal.0"/>
+        <w:widowControl w:val="0"/>
         <w:ind w:left="432" w:hanging="432"/>
       </w:pPr>
     </w:p>
@@ -2285,20 +2292,6 @@
     <w:p>
       <w:pPr>
         <w:pStyle w:val="Normal.0"/>
-        <w:widowControl w:val="0"/>
-        <w:ind w:left="324" w:hanging="324"/>
-      </w:pPr>
-    </w:p>
-    <w:p>
-      <w:pPr>
-        <w:pStyle w:val="Normal.0"/>
-        <w:widowControl w:val="0"/>
-        <w:ind w:left="324" w:hanging="324"/>
-      </w:pPr>
-    </w:p>
-    <w:p>
-      <w:pPr>
-        <w:pStyle w:val="Normal.0"/>
         <w:jc w:val="both"/>
         <w:rPr>
           <w:i w:val="1"/>
@@ -2350,7 +2343,7 @@
           <w:rtl w:val="0"/>
           <w:lang w:val="it-IT"/>
         </w:rPr>
-        <w:t>{{DINAMICA_EVENTI}}</w:t>
+        <w:t>{% for p in DINAMICA_EVENTI.split('\n\n') %}</w:t>
       </w:r>
     </w:p>
     <w:p>
@@ -2359,6 +2352,13 @@
         <w:ind w:left="72" w:hanging="72"/>
         <w:jc w:val="both"/>
       </w:pPr>
+      <w:r>
+        <w:rPr>
+          <w:rtl w:val="0"/>
+          <w:lang w:val="it-IT"/>
+        </w:rPr>
+        <w:t>{{ p }}</w:t>
+      </w:r>
     </w:p>
     <w:p>
       <w:pPr>
@@ -2371,7 +2371,7 @@
           <w:rtl w:val="0"/>
           <w:lang w:val="it-IT"/>
         </w:rPr>
-        <w:t>{{ACCERTAMENTI}}</w:t>
+        <w:t>{% endfor %}</w:t>
       </w:r>
     </w:p>
     <w:p>
@@ -2380,6 +2380,48 @@
         <w:ind w:left="72" w:hanging="72"/>
         <w:jc w:val="both"/>
       </w:pPr>
+    </w:p>
+    <w:p>
+      <w:pPr>
+        <w:pStyle w:val="Normal.0"/>
+        <w:ind w:left="72" w:hanging="72"/>
+        <w:jc w:val="both"/>
+      </w:pPr>
+      <w:r>
+        <w:rPr>
+          <w:rtl w:val="0"/>
+          <w:lang w:val="it-IT"/>
+        </w:rPr>
+        <w:t>{% for p in ACCERTAMENTI.split('\n\n') %}</w:t>
+      </w:r>
+    </w:p>
+    <w:p>
+      <w:pPr>
+        <w:pStyle w:val="Normal.0"/>
+        <w:ind w:left="72" w:hanging="72"/>
+        <w:jc w:val="both"/>
+      </w:pPr>
+      <w:r>
+        <w:rPr>
+          <w:rtl w:val="0"/>
+          <w:lang w:val="it-IT"/>
+        </w:rPr>
+        <w:t>{{ p }}</w:t>
+      </w:r>
+    </w:p>
+    <w:p>
+      <w:pPr>
+        <w:pStyle w:val="Normal.0"/>
+        <w:ind w:left="72" w:hanging="72"/>
+        <w:jc w:val="both"/>
+      </w:pPr>
+      <w:r>
+        <w:rPr>
+          <w:rtl w:val="0"/>
+          <w:lang w:val="it-IT"/>
+        </w:rPr>
+        <w:t>{% endfor %}</w:t>
+      </w:r>
     </w:p>
     <w:p>
       <w:pPr>
@@ -2422,7 +2464,7 @@
           <w:rtl w:val="0"/>
           <w:lang w:val="it-IT"/>
         </w:rPr>
-        <w:t>{{QUANTIFICAZIONE}}</w:t>
+        <w:t>{% for p in QUANTIFICAZIONE.split('\n\n') %}</w:t>
       </w:r>
     </w:p>
     <w:p>
@@ -2431,6 +2473,27 @@
         <w:ind w:left="72" w:hanging="72"/>
         <w:jc w:val="both"/>
       </w:pPr>
+      <w:r>
+        <w:rPr>
+          <w:rtl w:val="0"/>
+          <w:lang w:val="it-IT"/>
+        </w:rPr>
+        <w:t>{{ p }}</w:t>
+      </w:r>
+    </w:p>
+    <w:p>
+      <w:pPr>
+        <w:pStyle w:val="Normal.0"/>
+        <w:ind w:left="72" w:hanging="72"/>
+        <w:jc w:val="both"/>
+      </w:pPr>
+      <w:r>
+        <w:rPr>
+          <w:rtl w:val="0"/>
+          <w:lang w:val="it-IT"/>
+        </w:rPr>
+        <w:t>{% endfor %}</w:t>
+      </w:r>
     </w:p>
     <w:p>
       <w:pPr>
@@ -2488,7 +2551,7 @@
           <w:rtl w:val="0"/>
           <w:lang w:val="it-IT"/>
         </w:rPr>
-        <w:t>{{COMMENTO}}</w:t>
+        <w:t>{% for p in COMMENTO.split('\n\n') %}</w:t>
       </w:r>
     </w:p>
     <w:p>
@@ -2497,6 +2560,27 @@
         <w:ind w:left="72" w:hanging="72"/>
         <w:jc w:val="both"/>
       </w:pPr>
+      <w:r>
+        <w:rPr>
+          <w:rtl w:val="0"/>
+          <w:lang w:val="it-IT"/>
+        </w:rPr>
+        <w:t>{{ p }}</w:t>
+      </w:r>
+    </w:p>
+    <w:p>
+      <w:pPr>
+        <w:pStyle w:val="Normal.0"/>
+        <w:ind w:left="72" w:hanging="72"/>
+        <w:jc w:val="both"/>
+      </w:pPr>
+      <w:r>
+        <w:rPr>
+          <w:rtl w:val="0"/>
+          <w:lang w:val="it-IT"/>
+        </w:rPr>
+        <w:t>{% endfor %}</w:t>
+      </w:r>
     </w:p>
     <w:p>
       <w:pPr>

</xml_diff>